<commit_message>
Work done in 1/12
</commit_message>
<xml_diff>
--- a/DESP/Docker primera imagen.docx
+++ b/DESP/Docker primera imagen.docx
@@ -19,6 +19,10 @@
     </w:p>
     <w:p>
       <w:r>
+        <w:rPr>
+          <w:noProof/>
+          <w:lang w:val="eu-ES" w:eastAsia="eu-ES"/>
+        </w:rPr>
         <w:drawing>
           <wp:inline distT="0" distB="0" distL="0" distR="0" wp14:anchorId="05C14645" wp14:editId="3BA5ECC0">
             <wp:extent cx="5760720" cy="836295"/>
@@ -79,6 +83,10 @@
     </w:p>
     <w:p>
       <w:r>
+        <w:rPr>
+          <w:noProof/>
+          <w:lang w:val="eu-ES" w:eastAsia="eu-ES"/>
+        </w:rPr>
         <w:drawing>
           <wp:inline distT="0" distB="0" distL="0" distR="0" wp14:anchorId="3C3255F3" wp14:editId="5E901D72">
             <wp:extent cx="5760720" cy="2425700"/>
@@ -136,6 +144,10 @@
     </w:p>
     <w:p>
       <w:r>
+        <w:rPr>
+          <w:noProof/>
+          <w:lang w:val="eu-ES" w:eastAsia="eu-ES"/>
+        </w:rPr>
         <w:drawing>
           <wp:inline distT="0" distB="0" distL="0" distR="0" wp14:anchorId="63714734" wp14:editId="3FDD9B61">
             <wp:extent cx="5760720" cy="395605"/>
@@ -190,6 +202,10 @@
     </w:p>
     <w:p>
       <w:r>
+        <w:rPr>
+          <w:noProof/>
+          <w:lang w:val="eu-ES" w:eastAsia="eu-ES"/>
+        </w:rPr>
         <w:drawing>
           <wp:inline distT="0" distB="0" distL="0" distR="0" wp14:anchorId="40DE7249" wp14:editId="7001AEB3">
             <wp:extent cx="5760720" cy="342900"/>
@@ -239,8 +255,6 @@
       <w:r>
         <w:t xml:space="preserve"> desktop</w:t>
       </w:r>
-      <w:bookmarkStart w:id="0" w:name="_GoBack"/>
-      <w:bookmarkEnd w:id="0"/>
     </w:p>
     <w:p>
       <w:r>
@@ -306,6 +320,10 @@
     </w:p>
     <w:p>
       <w:r>
+        <w:rPr>
+          <w:noProof/>
+          <w:lang w:val="eu-ES" w:eastAsia="eu-ES"/>
+        </w:rPr>
         <w:drawing>
           <wp:inline distT="0" distB="0" distL="0" distR="0" wp14:anchorId="7F1F3C68" wp14:editId="0D2D1EE4">
             <wp:extent cx="5760720" cy="1215390"/>
@@ -331,6 +349,374 @@
                     <a:xfrm>
                       <a:off x="0" y="0"/>
                       <a:ext cx="5760720" cy="1215390"/>
+                    </a:xfrm>
+                    <a:prstGeom prst="rect">
+                      <a:avLst/>
+                    </a:prstGeom>
+                  </pic:spPr>
+                </pic:pic>
+              </a:graphicData>
+            </a:graphic>
+          </wp:inline>
+        </w:drawing>
+      </w:r>
+    </w:p>
+    <w:p>
+      <w:r>
+        <w:br w:type="page"/>
+      </w:r>
+    </w:p>
+    <w:p>
+      <w:r>
+        <w:lastRenderedPageBreak/>
+        <w:t>Crear un volumen</w:t>
+      </w:r>
+    </w:p>
+    <w:p>
+      <w:r>
+        <w:drawing>
+          <wp:inline distT="0" distB="0" distL="0" distR="0" wp14:anchorId="265CCBFB" wp14:editId="02DBE0EF">
+            <wp:extent cx="5760720" cy="408940"/>
+            <wp:effectExtent l="0" t="0" r="0" b="0"/>
+            <wp:docPr id="2" name="Imagen 2"/>
+            <wp:cNvGraphicFramePr>
+              <a:graphicFrameLocks xmlns:a="http://schemas.openxmlformats.org/drawingml/2006/main" noChangeAspect="1"/>
+            </wp:cNvGraphicFramePr>
+            <a:graphic xmlns:a="http://schemas.openxmlformats.org/drawingml/2006/main">
+              <a:graphicData uri="http://schemas.openxmlformats.org/drawingml/2006/picture">
+                <pic:pic xmlns:pic="http://schemas.openxmlformats.org/drawingml/2006/picture">
+                  <pic:nvPicPr>
+                    <pic:cNvPr id="1" name=""/>
+                    <pic:cNvPicPr/>
+                  </pic:nvPicPr>
+                  <pic:blipFill>
+                    <a:blip r:embed="rId10"/>
+                    <a:stretch>
+                      <a:fillRect/>
+                    </a:stretch>
+                  </pic:blipFill>
+                  <pic:spPr>
+                    <a:xfrm>
+                      <a:off x="0" y="0"/>
+                      <a:ext cx="5760720" cy="408940"/>
+                    </a:xfrm>
+                    <a:prstGeom prst="rect">
+                      <a:avLst/>
+                    </a:prstGeom>
+                  </pic:spPr>
+                </pic:pic>
+              </a:graphicData>
+            </a:graphic>
+          </wp:inline>
+        </w:drawing>
+      </w:r>
+    </w:p>
+    <w:p>
+      <w:r>
+        <w:t>Comprobar los que hay creados</w:t>
+      </w:r>
+    </w:p>
+    <w:p>
+      <w:r>
+        <w:drawing>
+          <wp:inline distT="0" distB="0" distL="0" distR="0" wp14:anchorId="20C4280F" wp14:editId="46F956BD">
+            <wp:extent cx="5077534" cy="581106"/>
+            <wp:effectExtent l="0" t="0" r="8890" b="9525"/>
+            <wp:docPr id="8" name="Imagen 8"/>
+            <wp:cNvGraphicFramePr>
+              <a:graphicFrameLocks xmlns:a="http://schemas.openxmlformats.org/drawingml/2006/main" noChangeAspect="1"/>
+            </wp:cNvGraphicFramePr>
+            <a:graphic xmlns:a="http://schemas.openxmlformats.org/drawingml/2006/main">
+              <a:graphicData uri="http://schemas.openxmlformats.org/drawingml/2006/picture">
+                <pic:pic xmlns:pic="http://schemas.openxmlformats.org/drawingml/2006/picture">
+                  <pic:nvPicPr>
+                    <pic:cNvPr id="1" name=""/>
+                    <pic:cNvPicPr/>
+                  </pic:nvPicPr>
+                  <pic:blipFill>
+                    <a:blip r:embed="rId11"/>
+                    <a:stretch>
+                      <a:fillRect/>
+                    </a:stretch>
+                  </pic:blipFill>
+                  <pic:spPr>
+                    <a:xfrm>
+                      <a:off x="0" y="0"/>
+                      <a:ext cx="5077534" cy="581106"/>
+                    </a:xfrm>
+                    <a:prstGeom prst="rect">
+                      <a:avLst/>
+                    </a:prstGeom>
+                  </pic:spPr>
+                </pic:pic>
+              </a:graphicData>
+            </a:graphic>
+          </wp:inline>
+        </w:drawing>
+      </w:r>
+    </w:p>
+    <w:p>
+      <w:r>
+        <w:t>Creamos una máquina asociada a este volumen</w:t>
+      </w:r>
+    </w:p>
+    <w:p>
+      <w:r>
+        <w:drawing>
+          <wp:inline distT="0" distB="0" distL="0" distR="0" wp14:anchorId="7A932395" wp14:editId="4CB38997">
+            <wp:extent cx="5760720" cy="866140"/>
+            <wp:effectExtent l="0" t="0" r="0" b="0"/>
+            <wp:docPr id="9" name="Imagen 9"/>
+            <wp:cNvGraphicFramePr>
+              <a:graphicFrameLocks xmlns:a="http://schemas.openxmlformats.org/drawingml/2006/main" noChangeAspect="1"/>
+            </wp:cNvGraphicFramePr>
+            <a:graphic xmlns:a="http://schemas.openxmlformats.org/drawingml/2006/main">
+              <a:graphicData uri="http://schemas.openxmlformats.org/drawingml/2006/picture">
+                <pic:pic xmlns:pic="http://schemas.openxmlformats.org/drawingml/2006/picture">
+                  <pic:nvPicPr>
+                    <pic:cNvPr id="1" name=""/>
+                    <pic:cNvPicPr/>
+                  </pic:nvPicPr>
+                  <pic:blipFill>
+                    <a:blip r:embed="rId12"/>
+                    <a:stretch>
+                      <a:fillRect/>
+                    </a:stretch>
+                  </pic:blipFill>
+                  <pic:spPr>
+                    <a:xfrm>
+                      <a:off x="0" y="0"/>
+                      <a:ext cx="5760720" cy="866140"/>
+                    </a:xfrm>
+                    <a:prstGeom prst="rect">
+                      <a:avLst/>
+                    </a:prstGeom>
+                  </pic:spPr>
+                </pic:pic>
+              </a:graphicData>
+            </a:graphic>
+          </wp:inline>
+        </w:drawing>
+      </w:r>
+    </w:p>
+    <w:p>
+      <w:r>
+        <w:t>Comprobamos la máquina</w:t>
+      </w:r>
+      <w:r>
+        <w:drawing>
+          <wp:inline distT="0" distB="0" distL="0" distR="0" wp14:anchorId="5F56AE97" wp14:editId="747448A1">
+            <wp:extent cx="5760720" cy="194945"/>
+            <wp:effectExtent l="0" t="0" r="0" b="0"/>
+            <wp:docPr id="10" name="Imagen 10"/>
+            <wp:cNvGraphicFramePr>
+              <a:graphicFrameLocks xmlns:a="http://schemas.openxmlformats.org/drawingml/2006/main" noChangeAspect="1"/>
+            </wp:cNvGraphicFramePr>
+            <a:graphic xmlns:a="http://schemas.openxmlformats.org/drawingml/2006/main">
+              <a:graphicData uri="http://schemas.openxmlformats.org/drawingml/2006/picture">
+                <pic:pic xmlns:pic="http://schemas.openxmlformats.org/drawingml/2006/picture">
+                  <pic:nvPicPr>
+                    <pic:cNvPr id="1" name=""/>
+                    <pic:cNvPicPr/>
+                  </pic:nvPicPr>
+                  <pic:blipFill>
+                    <a:blip r:embed="rId13"/>
+                    <a:stretch>
+                      <a:fillRect/>
+                    </a:stretch>
+                  </pic:blipFill>
+                  <pic:spPr>
+                    <a:xfrm>
+                      <a:off x="0" y="0"/>
+                      <a:ext cx="5760720" cy="194945"/>
+                    </a:xfrm>
+                    <a:prstGeom prst="rect">
+                      <a:avLst/>
+                    </a:prstGeom>
+                  </pic:spPr>
+                </pic:pic>
+              </a:graphicData>
+            </a:graphic>
+          </wp:inline>
+        </w:drawing>
+      </w:r>
+    </w:p>
+    <w:p>
+      <w:r>
+        <w:t>Accedemos a la máquina, y editamos el index.html para que ponga “Hola”</w:t>
+      </w:r>
+    </w:p>
+    <w:p>
+      <w:r>
+        <w:drawing>
+          <wp:inline distT="0" distB="0" distL="0" distR="0" wp14:anchorId="4DE4B0A3" wp14:editId="3F9FAF77">
+            <wp:extent cx="5760720" cy="1339850"/>
+            <wp:effectExtent l="0" t="0" r="0" b="0"/>
+            <wp:docPr id="11" name="Imagen 11"/>
+            <wp:cNvGraphicFramePr>
+              <a:graphicFrameLocks xmlns:a="http://schemas.openxmlformats.org/drawingml/2006/main" noChangeAspect="1"/>
+            </wp:cNvGraphicFramePr>
+            <a:graphic xmlns:a="http://schemas.openxmlformats.org/drawingml/2006/main">
+              <a:graphicData uri="http://schemas.openxmlformats.org/drawingml/2006/picture">
+                <pic:pic xmlns:pic="http://schemas.openxmlformats.org/drawingml/2006/picture">
+                  <pic:nvPicPr>
+                    <pic:cNvPr id="1" name=""/>
+                    <pic:cNvPicPr/>
+                  </pic:nvPicPr>
+                  <pic:blipFill>
+                    <a:blip r:embed="rId14"/>
+                    <a:stretch>
+                      <a:fillRect/>
+                    </a:stretch>
+                  </pic:blipFill>
+                  <pic:spPr>
+                    <a:xfrm>
+                      <a:off x="0" y="0"/>
+                      <a:ext cx="5760720" cy="1339850"/>
+                    </a:xfrm>
+                    <a:prstGeom prst="rect">
+                      <a:avLst/>
+                    </a:prstGeom>
+                  </pic:spPr>
+                </pic:pic>
+              </a:graphicData>
+            </a:graphic>
+          </wp:inline>
+        </w:drawing>
+      </w:r>
+    </w:p>
+    <w:p>
+      <w:r>
+        <w:t>Vamos a localhost:8080</w:t>
+      </w:r>
+    </w:p>
+    <w:p>
+      <w:r>
+        <w:rPr>
+          <w:noProof/>
+          <w:lang w:val="eu-ES" w:eastAsia="eu-ES"/>
+        </w:rPr>
+        <w:drawing>
+          <wp:inline distT="0" distB="0" distL="0" distR="0" wp14:anchorId="7D8635C3" wp14:editId="6DF9B71E">
+            <wp:extent cx="3304762" cy="1190476"/>
+            <wp:effectExtent l="0" t="0" r="0" b="0"/>
+            <wp:docPr id="12" name="Imagen 12"/>
+            <wp:cNvGraphicFramePr>
+              <a:graphicFrameLocks xmlns:a="http://schemas.openxmlformats.org/drawingml/2006/main" noChangeAspect="1"/>
+            </wp:cNvGraphicFramePr>
+            <a:graphic xmlns:a="http://schemas.openxmlformats.org/drawingml/2006/main">
+              <a:graphicData uri="http://schemas.openxmlformats.org/drawingml/2006/picture">
+                <pic:pic xmlns:pic="http://schemas.openxmlformats.org/drawingml/2006/picture">
+                  <pic:nvPicPr>
+                    <pic:cNvPr id="1" name=""/>
+                    <pic:cNvPicPr/>
+                  </pic:nvPicPr>
+                  <pic:blipFill>
+                    <a:blip r:embed="rId15"/>
+                    <a:stretch>
+                      <a:fillRect/>
+                    </a:stretch>
+                  </pic:blipFill>
+                  <pic:spPr>
+                    <a:xfrm>
+                      <a:off x="0" y="0"/>
+                      <a:ext cx="3304762" cy="1190476"/>
+                    </a:xfrm>
+                    <a:prstGeom prst="rect">
+                      <a:avLst/>
+                    </a:prstGeom>
+                  </pic:spPr>
+                </pic:pic>
+              </a:graphicData>
+            </a:graphic>
+          </wp:inline>
+        </w:drawing>
+      </w:r>
+    </w:p>
+    <w:p>
+      <w:r>
+        <w:t>Funciona</w:t>
+      </w:r>
+    </w:p>
+    <w:p>
+      <w:r>
+        <w:t>Eliminamos la máquina, y probamos a crear una nueva con el puerto 8081</w:t>
+      </w:r>
+    </w:p>
+    <w:p>
+      <w:r>
+        <w:drawing>
+          <wp:inline distT="0" distB="0" distL="0" distR="0" wp14:anchorId="08AF52DF" wp14:editId="6411CCC3">
+            <wp:extent cx="5760720" cy="130175"/>
+            <wp:effectExtent l="0" t="0" r="0" b="3175"/>
+            <wp:docPr id="13" name="Imagen 13"/>
+            <wp:cNvGraphicFramePr>
+              <a:graphicFrameLocks xmlns:a="http://schemas.openxmlformats.org/drawingml/2006/main" noChangeAspect="1"/>
+            </wp:cNvGraphicFramePr>
+            <a:graphic xmlns:a="http://schemas.openxmlformats.org/drawingml/2006/main">
+              <a:graphicData uri="http://schemas.openxmlformats.org/drawingml/2006/picture">
+                <pic:pic xmlns:pic="http://schemas.openxmlformats.org/drawingml/2006/picture">
+                  <pic:nvPicPr>
+                    <pic:cNvPr id="1" name=""/>
+                    <pic:cNvPicPr/>
+                  </pic:nvPicPr>
+                  <pic:blipFill>
+                    <a:blip r:embed="rId16"/>
+                    <a:stretch>
+                      <a:fillRect/>
+                    </a:stretch>
+                  </pic:blipFill>
+                  <pic:spPr>
+                    <a:xfrm>
+                      <a:off x="0" y="0"/>
+                      <a:ext cx="5760720" cy="130175"/>
+                    </a:xfrm>
+                    <a:prstGeom prst="rect">
+                      <a:avLst/>
+                    </a:prstGeom>
+                  </pic:spPr>
+                </pic:pic>
+              </a:graphicData>
+            </a:graphic>
+          </wp:inline>
+        </w:drawing>
+      </w:r>
+    </w:p>
+    <w:p>
+      <w:r>
+        <w:t>Funciona</w:t>
+      </w:r>
+    </w:p>
+    <w:p>
+      <w:bookmarkStart w:id="0" w:name="_GoBack"/>
+      <w:bookmarkEnd w:id="0"/>
+      <w:r>
+        <w:lastRenderedPageBreak/>
+        <w:drawing>
+          <wp:inline distT="0" distB="0" distL="0" distR="0" wp14:anchorId="77BA78BD" wp14:editId="4DC4C465">
+            <wp:extent cx="3238952" cy="1181265"/>
+            <wp:effectExtent l="0" t="0" r="0" b="0"/>
+            <wp:docPr id="14" name="Imagen 14"/>
+            <wp:cNvGraphicFramePr>
+              <a:graphicFrameLocks xmlns:a="http://schemas.openxmlformats.org/drawingml/2006/main" noChangeAspect="1"/>
+            </wp:cNvGraphicFramePr>
+            <a:graphic xmlns:a="http://schemas.openxmlformats.org/drawingml/2006/main">
+              <a:graphicData uri="http://schemas.openxmlformats.org/drawingml/2006/picture">
+                <pic:pic xmlns:pic="http://schemas.openxmlformats.org/drawingml/2006/picture">
+                  <pic:nvPicPr>
+                    <pic:cNvPr id="1" name=""/>
+                    <pic:cNvPicPr/>
+                  </pic:nvPicPr>
+                  <pic:blipFill>
+                    <a:blip r:embed="rId17"/>
+                    <a:stretch>
+                      <a:fillRect/>
+                    </a:stretch>
+                  </pic:blipFill>
+                  <pic:spPr>
+                    <a:xfrm>
+                      <a:off x="0" y="0"/>
+                      <a:ext cx="3238952" cy="1181265"/>
                     </a:xfrm>
                     <a:prstGeom prst="rect">
                       <a:avLst/>

</xml_diff>

<commit_message>
Work done in 09/12
</commit_message>
<xml_diff>
--- a/DESP/Docker primera imagen.docx
+++ b/DESP/Docker primera imagen.docx
@@ -374,6 +374,10 @@
     </w:p>
     <w:p>
       <w:r>
+        <w:rPr>
+          <w:noProof/>
+          <w:lang w:val="eu-ES" w:eastAsia="eu-ES"/>
+        </w:rPr>
         <w:drawing>
           <wp:inline distT="0" distB="0" distL="0" distR="0" wp14:anchorId="265CCBFB" wp14:editId="02DBE0EF">
             <wp:extent cx="5760720" cy="408940"/>
@@ -418,6 +422,10 @@
     </w:p>
     <w:p>
       <w:r>
+        <w:rPr>
+          <w:noProof/>
+          <w:lang w:val="eu-ES" w:eastAsia="eu-ES"/>
+        </w:rPr>
         <w:drawing>
           <wp:inline distT="0" distB="0" distL="0" distR="0" wp14:anchorId="20C4280F" wp14:editId="46F956BD">
             <wp:extent cx="5077534" cy="581106"/>
@@ -462,6 +470,10 @@
     </w:p>
     <w:p>
       <w:r>
+        <w:rPr>
+          <w:noProof/>
+          <w:lang w:val="eu-ES" w:eastAsia="eu-ES"/>
+        </w:rPr>
         <w:drawing>
           <wp:inline distT="0" distB="0" distL="0" distR="0" wp14:anchorId="7A932395" wp14:editId="4CB38997">
             <wp:extent cx="5760720" cy="866140"/>
@@ -504,6 +516,10 @@
         <w:t>Comprobamos la máquina</w:t>
       </w:r>
       <w:r>
+        <w:rPr>
+          <w:noProof/>
+          <w:lang w:val="eu-ES" w:eastAsia="eu-ES"/>
+        </w:rPr>
         <w:drawing>
           <wp:inline distT="0" distB="0" distL="0" distR="0" wp14:anchorId="5F56AE97" wp14:editId="747448A1">
             <wp:extent cx="5760720" cy="194945"/>
@@ -548,6 +564,10 @@
     </w:p>
     <w:p>
       <w:r>
+        <w:rPr>
+          <w:noProof/>
+          <w:lang w:val="eu-ES" w:eastAsia="eu-ES"/>
+        </w:rPr>
         <w:drawing>
           <wp:inline distT="0" distB="0" distL="0" distR="0" wp14:anchorId="4DE4B0A3" wp14:editId="3F9FAF77">
             <wp:extent cx="5760720" cy="1339850"/>
@@ -645,6 +665,10 @@
     </w:p>
     <w:p>
       <w:r>
+        <w:rPr>
+          <w:noProof/>
+          <w:lang w:val="eu-ES" w:eastAsia="eu-ES"/>
+        </w:rPr>
         <w:drawing>
           <wp:inline distT="0" distB="0" distL="0" distR="0" wp14:anchorId="08AF52DF" wp14:editId="6411CCC3">
             <wp:extent cx="5760720" cy="130175"/>
@@ -688,9 +712,11 @@
       </w:r>
     </w:p>
     <w:p>
-      <w:bookmarkStart w:id="0" w:name="_GoBack"/>
-      <w:bookmarkEnd w:id="0"/>
-      <w:r>
+      <w:r>
+        <w:rPr>
+          <w:noProof/>
+          <w:lang w:val="eu-ES" w:eastAsia="eu-ES"/>
+        </w:rPr>
         <w:lastRenderedPageBreak/>
         <w:drawing>
           <wp:inline distT="0" distB="0" distL="0" distR="0" wp14:anchorId="77BA78BD" wp14:editId="4DC4C465">
@@ -729,6 +755,361 @@
         </w:drawing>
       </w:r>
     </w:p>
+    <w:p>
+      <w:r>
+        <w:br w:type="page"/>
+      </w:r>
+    </w:p>
+    <w:p>
+      <w:pPr>
+        <w:pStyle w:val="Ttulo1"/>
+      </w:pPr>
+      <w:r>
+        <w:lastRenderedPageBreak/>
+        <w:t>Redes</w:t>
+      </w:r>
+    </w:p>
+    <w:p>
+      <w:r>
+        <w:t xml:space="preserve">Crear dos redes </w:t>
+      </w:r>
+      <w:proofErr w:type="spellStart"/>
+      <w:r>
+        <w:t>docker</w:t>
+      </w:r>
+      <w:proofErr w:type="spellEnd"/>
+    </w:p>
+    <w:p>
+      <w:pPr>
+        <w:shd w:val="clear" w:color="auto" w:fill="000000" w:themeFill="text1"/>
+        <w:rPr>
+          <w:color w:val="FFFFFF" w:themeColor="background1"/>
+        </w:rPr>
+      </w:pPr>
+      <w:r>
+        <w:rPr>
+          <w:noProof/>
+          <w:lang w:val="eu-ES" w:eastAsia="eu-ES"/>
+        </w:rPr>
+        <w:drawing>
+          <wp:inline distT="0" distB="0" distL="0" distR="0" wp14:anchorId="0076CEEF" wp14:editId="18B4079E">
+            <wp:extent cx="5760720" cy="315595"/>
+            <wp:effectExtent l="0" t="0" r="0" b="8255"/>
+            <wp:docPr id="15" name="Imagen 15"/>
+            <wp:cNvGraphicFramePr>
+              <a:graphicFrameLocks xmlns:a="http://schemas.openxmlformats.org/drawingml/2006/main" noChangeAspect="1"/>
+            </wp:cNvGraphicFramePr>
+            <a:graphic xmlns:a="http://schemas.openxmlformats.org/drawingml/2006/main">
+              <a:graphicData uri="http://schemas.openxmlformats.org/drawingml/2006/picture">
+                <pic:pic xmlns:pic="http://schemas.openxmlformats.org/drawingml/2006/picture">
+                  <pic:nvPicPr>
+                    <pic:cNvPr id="1" name=""/>
+                    <pic:cNvPicPr/>
+                  </pic:nvPicPr>
+                  <pic:blipFill>
+                    <a:blip r:embed="rId18"/>
+                    <a:stretch>
+                      <a:fillRect/>
+                    </a:stretch>
+                  </pic:blipFill>
+                  <pic:spPr>
+                    <a:xfrm>
+                      <a:off x="0" y="0"/>
+                      <a:ext cx="5760720" cy="315595"/>
+                    </a:xfrm>
+                    <a:prstGeom prst="rect">
+                      <a:avLst/>
+                    </a:prstGeom>
+                  </pic:spPr>
+                </pic:pic>
+              </a:graphicData>
+            </a:graphic>
+          </wp:inline>
+        </w:drawing>
+      </w:r>
+    </w:p>
+    <w:p>
+      <w:pPr>
+        <w:shd w:val="clear" w:color="auto" w:fill="000000" w:themeFill="text1"/>
+        <w:rPr>
+          <w:color w:val="FFFFFF" w:themeColor="background1"/>
+        </w:rPr>
+      </w:pPr>
+      <w:r>
+        <w:rPr>
+          <w:noProof/>
+          <w:lang w:val="eu-ES" w:eastAsia="eu-ES"/>
+        </w:rPr>
+        <w:drawing>
+          <wp:inline distT="0" distB="0" distL="0" distR="0" wp14:anchorId="5021A250" wp14:editId="3D891D8D">
+            <wp:extent cx="5760720" cy="167005"/>
+            <wp:effectExtent l="0" t="0" r="0" b="4445"/>
+            <wp:docPr id="16" name="Imagen 16"/>
+            <wp:cNvGraphicFramePr>
+              <a:graphicFrameLocks xmlns:a="http://schemas.openxmlformats.org/drawingml/2006/main" noChangeAspect="1"/>
+            </wp:cNvGraphicFramePr>
+            <a:graphic xmlns:a="http://schemas.openxmlformats.org/drawingml/2006/main">
+              <a:graphicData uri="http://schemas.openxmlformats.org/drawingml/2006/picture">
+                <pic:pic xmlns:pic="http://schemas.openxmlformats.org/drawingml/2006/picture">
+                  <pic:nvPicPr>
+                    <pic:cNvPr id="1" name=""/>
+                    <pic:cNvPicPr/>
+                  </pic:nvPicPr>
+                  <pic:blipFill>
+                    <a:blip r:embed="rId19"/>
+                    <a:stretch>
+                      <a:fillRect/>
+                    </a:stretch>
+                  </pic:blipFill>
+                  <pic:spPr>
+                    <a:xfrm>
+                      <a:off x="0" y="0"/>
+                      <a:ext cx="5760720" cy="167005"/>
+                    </a:xfrm>
+                    <a:prstGeom prst="rect">
+                      <a:avLst/>
+                    </a:prstGeom>
+                  </pic:spPr>
+                </pic:pic>
+              </a:graphicData>
+            </a:graphic>
+          </wp:inline>
+        </w:drawing>
+      </w:r>
+    </w:p>
+    <w:p>
+      <w:pPr>
+        <w:shd w:val="clear" w:color="auto" w:fill="FFFFFF" w:themeFill="background1"/>
+      </w:pPr>
+      <w:r>
+        <w:t>Comprobar</w:t>
+      </w:r>
+      <w:r>
+        <w:t xml:space="preserve"> las que hay creadas</w:t>
+      </w:r>
+    </w:p>
+    <w:p>
+      <w:pPr>
+        <w:shd w:val="clear" w:color="auto" w:fill="FFFFFF" w:themeFill="background1"/>
+        <w:rPr>
+          <w:color w:val="FFFFFF" w:themeColor="background1"/>
+        </w:rPr>
+      </w:pPr>
+      <w:r>
+        <w:rPr>
+          <w:color w:val="FFFFFF" w:themeColor="background1"/>
+        </w:rPr>
+        <w:drawing>
+          <wp:inline distT="0" distB="0" distL="0" distR="0" wp14:anchorId="221D3B31" wp14:editId="2F793BDE">
+            <wp:extent cx="5287113" cy="1543265"/>
+            <wp:effectExtent l="0" t="0" r="8890" b="0"/>
+            <wp:docPr id="17" name="Imagen 17"/>
+            <wp:cNvGraphicFramePr>
+              <a:graphicFrameLocks xmlns:a="http://schemas.openxmlformats.org/drawingml/2006/main" noChangeAspect="1"/>
+            </wp:cNvGraphicFramePr>
+            <a:graphic xmlns:a="http://schemas.openxmlformats.org/drawingml/2006/main">
+              <a:graphicData uri="http://schemas.openxmlformats.org/drawingml/2006/picture">
+                <pic:pic xmlns:pic="http://schemas.openxmlformats.org/drawingml/2006/picture">
+                  <pic:nvPicPr>
+                    <pic:cNvPr id="1" name=""/>
+                    <pic:cNvPicPr/>
+                  </pic:nvPicPr>
+                  <pic:blipFill>
+                    <a:blip r:embed="rId20"/>
+                    <a:stretch>
+                      <a:fillRect/>
+                    </a:stretch>
+                  </pic:blipFill>
+                  <pic:spPr>
+                    <a:xfrm>
+                      <a:off x="0" y="0"/>
+                      <a:ext cx="5287113" cy="1543265"/>
+                    </a:xfrm>
+                    <a:prstGeom prst="rect">
+                      <a:avLst/>
+                    </a:prstGeom>
+                  </pic:spPr>
+                </pic:pic>
+              </a:graphicData>
+            </a:graphic>
+          </wp:inline>
+        </w:drawing>
+      </w:r>
+    </w:p>
+    <w:p>
+      <w:r>
+        <w:t>Inspeccionamos la red 1</w:t>
+      </w:r>
+      <w:r>
+        <w:drawing>
+          <wp:inline distT="0" distB="0" distL="0" distR="0" wp14:anchorId="6CD396B2" wp14:editId="0C492EC4">
+            <wp:extent cx="4933950" cy="3150070"/>
+            <wp:effectExtent l="0" t="0" r="0" b="0"/>
+            <wp:docPr id="21" name="Imagen 21"/>
+            <wp:cNvGraphicFramePr>
+              <a:graphicFrameLocks xmlns:a="http://schemas.openxmlformats.org/drawingml/2006/main" noChangeAspect="1"/>
+            </wp:cNvGraphicFramePr>
+            <a:graphic xmlns:a="http://schemas.openxmlformats.org/drawingml/2006/main">
+              <a:graphicData uri="http://schemas.openxmlformats.org/drawingml/2006/picture">
+                <pic:pic xmlns:pic="http://schemas.openxmlformats.org/drawingml/2006/picture">
+                  <pic:nvPicPr>
+                    <pic:cNvPr id="1" name=""/>
+                    <pic:cNvPicPr/>
+                  </pic:nvPicPr>
+                  <pic:blipFill>
+                    <a:blip r:embed="rId21"/>
+                    <a:stretch>
+                      <a:fillRect/>
+                    </a:stretch>
+                  </pic:blipFill>
+                  <pic:spPr>
+                    <a:xfrm>
+                      <a:off x="0" y="0"/>
+                      <a:ext cx="4937591" cy="3152394"/>
+                    </a:xfrm>
+                    <a:prstGeom prst="rect">
+                      <a:avLst/>
+                    </a:prstGeom>
+                  </pic:spPr>
+                </pic:pic>
+              </a:graphicData>
+            </a:graphic>
+          </wp:inline>
+        </w:drawing>
+      </w:r>
+      <w:bookmarkStart w:id="0" w:name="_GoBack"/>
+      <w:bookmarkEnd w:id="0"/>
+    </w:p>
+    <w:p>
+      <w:r>
+        <w:t>Creamos dos contenedores a conectar</w:t>
+      </w:r>
+    </w:p>
+    <w:p>
+      <w:r>
+        <w:drawing>
+          <wp:inline distT="0" distB="0" distL="0" distR="0" wp14:anchorId="12ED6D9E" wp14:editId="48087D66">
+            <wp:extent cx="5760720" cy="257810"/>
+            <wp:effectExtent l="0" t="0" r="0" b="8890"/>
+            <wp:docPr id="26" name="Imagen 26"/>
+            <wp:cNvGraphicFramePr>
+              <a:graphicFrameLocks xmlns:a="http://schemas.openxmlformats.org/drawingml/2006/main" noChangeAspect="1"/>
+            </wp:cNvGraphicFramePr>
+            <a:graphic xmlns:a="http://schemas.openxmlformats.org/drawingml/2006/main">
+              <a:graphicData uri="http://schemas.openxmlformats.org/drawingml/2006/picture">
+                <pic:pic xmlns:pic="http://schemas.openxmlformats.org/drawingml/2006/picture">
+                  <pic:nvPicPr>
+                    <pic:cNvPr id="1" name=""/>
+                    <pic:cNvPicPr/>
+                  </pic:nvPicPr>
+                  <pic:blipFill>
+                    <a:blip r:embed="rId22"/>
+                    <a:stretch>
+                      <a:fillRect/>
+                    </a:stretch>
+                  </pic:blipFill>
+                  <pic:spPr>
+                    <a:xfrm>
+                      <a:off x="0" y="0"/>
+                      <a:ext cx="5760720" cy="257810"/>
+                    </a:xfrm>
+                    <a:prstGeom prst="rect">
+                      <a:avLst/>
+                    </a:prstGeom>
+                  </pic:spPr>
+                </pic:pic>
+              </a:graphicData>
+            </a:graphic>
+          </wp:inline>
+        </w:drawing>
+      </w:r>
+    </w:p>
+    <w:p>
+      <w:r>
+        <w:drawing>
+          <wp:inline distT="0" distB="0" distL="0" distR="0" wp14:anchorId="050BF27C" wp14:editId="665BADF8">
+            <wp:extent cx="5760720" cy="433070"/>
+            <wp:effectExtent l="0" t="0" r="0" b="5080"/>
+            <wp:docPr id="25" name="Imagen 25"/>
+            <wp:cNvGraphicFramePr>
+              <a:graphicFrameLocks xmlns:a="http://schemas.openxmlformats.org/drawingml/2006/main" noChangeAspect="1"/>
+            </wp:cNvGraphicFramePr>
+            <a:graphic xmlns:a="http://schemas.openxmlformats.org/drawingml/2006/main">
+              <a:graphicData uri="http://schemas.openxmlformats.org/drawingml/2006/picture">
+                <pic:pic xmlns:pic="http://schemas.openxmlformats.org/drawingml/2006/picture">
+                  <pic:nvPicPr>
+                    <pic:cNvPr id="1" name=""/>
+                    <pic:cNvPicPr/>
+                  </pic:nvPicPr>
+                  <pic:blipFill>
+                    <a:blip r:embed="rId23"/>
+                    <a:stretch>
+                      <a:fillRect/>
+                    </a:stretch>
+                  </pic:blipFill>
+                  <pic:spPr>
+                    <a:xfrm>
+                      <a:off x="0" y="0"/>
+                      <a:ext cx="5760720" cy="433070"/>
+                    </a:xfrm>
+                    <a:prstGeom prst="rect">
+                      <a:avLst/>
+                    </a:prstGeom>
+                  </pic:spPr>
+                </pic:pic>
+              </a:graphicData>
+            </a:graphic>
+          </wp:inline>
+        </w:drawing>
+      </w:r>
+    </w:p>
+    <w:p>
+      <w:r>
+        <w:t>Conectamos red1 y red2</w:t>
+      </w:r>
+    </w:p>
+    <w:p>
+      <w:r>
+        <w:drawing>
+          <wp:inline distT="0" distB="0" distL="0" distR="0" wp14:anchorId="7E10838C" wp14:editId="5C144584">
+            <wp:extent cx="5760720" cy="411480"/>
+            <wp:effectExtent l="0" t="0" r="0" b="7620"/>
+            <wp:docPr id="27" name="Imagen 27"/>
+            <wp:cNvGraphicFramePr>
+              <a:graphicFrameLocks xmlns:a="http://schemas.openxmlformats.org/drawingml/2006/main" noChangeAspect="1"/>
+            </wp:cNvGraphicFramePr>
+            <a:graphic xmlns:a="http://schemas.openxmlformats.org/drawingml/2006/main">
+              <a:graphicData uri="http://schemas.openxmlformats.org/drawingml/2006/picture">
+                <pic:pic xmlns:pic="http://schemas.openxmlformats.org/drawingml/2006/picture">
+                  <pic:nvPicPr>
+                    <pic:cNvPr id="1" name=""/>
+                    <pic:cNvPicPr/>
+                  </pic:nvPicPr>
+                  <pic:blipFill>
+                    <a:blip r:embed="rId24"/>
+                    <a:stretch>
+                      <a:fillRect/>
+                    </a:stretch>
+                  </pic:blipFill>
+                  <pic:spPr>
+                    <a:xfrm>
+                      <a:off x="0" y="0"/>
+                      <a:ext cx="5760720" cy="411480"/>
+                    </a:xfrm>
+                    <a:prstGeom prst="rect">
+                      <a:avLst/>
+                    </a:prstGeom>
+                  </pic:spPr>
+                </pic:pic>
+              </a:graphicData>
+            </a:graphic>
+          </wp:inline>
+        </w:drawing>
+      </w:r>
+    </w:p>
+    <w:p/>
+    <w:p/>
+    <w:p/>
     <w:sectPr>
       <w:pgSz w:w="11906" w:h="16838"/>
       <w:pgMar w:top="1417" w:right="1417" w:bottom="1417" w:left="1417" w:header="708" w:footer="708" w:gutter="0"/>
@@ -1136,6 +1517,27 @@
       <w:lang w:val="es-ES"/>
     </w:rPr>
   </w:style>
+  <w:style w:type="paragraph" w:styleId="Ttulo1">
+    <w:name w:val="heading 1"/>
+    <w:basedOn w:val="Normal"/>
+    <w:next w:val="Normal"/>
+    <w:link w:val="Ttulo1Car"/>
+    <w:uiPriority w:val="9"/>
+    <w:qFormat/>
+    <w:rsid w:val="00DE12F0"/>
+    <w:pPr>
+      <w:keepNext/>
+      <w:keepLines/>
+      <w:spacing w:before="240" w:after="0"/>
+      <w:outlineLvl w:val="0"/>
+    </w:pPr>
+    <w:rPr>
+      <w:rFonts w:asciiTheme="majorHAnsi" w:eastAsiaTheme="majorEastAsia" w:hAnsiTheme="majorHAnsi" w:cstheme="majorBidi"/>
+      <w:color w:val="2E74B5" w:themeColor="accent1" w:themeShade="BF"/>
+      <w:sz w:val="32"/>
+      <w:szCs w:val="32"/>
+    </w:rPr>
+  </w:style>
   <w:style w:type="character" w:default="1" w:styleId="Fuentedeprrafopredeter">
     <w:name w:val="Default Paragraph Font"/>
     <w:uiPriority w:val="1"/>
@@ -1162,6 +1564,103 @@
     <w:uiPriority w:val="99"/>
     <w:semiHidden/>
     <w:unhideWhenUsed/>
+  </w:style>
+  <w:style w:type="character" w:customStyle="1" w:styleId="Ttulo1Car">
+    <w:name w:val="Título 1 Car"/>
+    <w:basedOn w:val="Fuentedeprrafopredeter"/>
+    <w:link w:val="Ttulo1"/>
+    <w:uiPriority w:val="9"/>
+    <w:rsid w:val="00DE12F0"/>
+    <w:rPr>
+      <w:rFonts w:asciiTheme="majorHAnsi" w:eastAsiaTheme="majorEastAsia" w:hAnsiTheme="majorHAnsi" w:cstheme="majorBidi"/>
+      <w:color w:val="2E74B5" w:themeColor="accent1" w:themeShade="BF"/>
+      <w:sz w:val="32"/>
+      <w:szCs w:val="32"/>
+      <w:lang w:val="es-ES"/>
+    </w:rPr>
+  </w:style>
+  <w:style w:type="paragraph" w:styleId="HTMLconformatoprevio">
+    <w:name w:val="HTML Preformatted"/>
+    <w:basedOn w:val="Normal"/>
+    <w:link w:val="HTMLconformatoprevioCar"/>
+    <w:uiPriority w:val="99"/>
+    <w:semiHidden/>
+    <w:unhideWhenUsed/>
+    <w:rsid w:val="00DE12F0"/>
+    <w:pPr>
+      <w:tabs>
+        <w:tab w:val="left" w:pos="916"/>
+        <w:tab w:val="left" w:pos="1832"/>
+        <w:tab w:val="left" w:pos="2748"/>
+        <w:tab w:val="left" w:pos="3664"/>
+        <w:tab w:val="left" w:pos="4580"/>
+        <w:tab w:val="left" w:pos="5496"/>
+        <w:tab w:val="left" w:pos="6412"/>
+        <w:tab w:val="left" w:pos="7328"/>
+        <w:tab w:val="left" w:pos="8244"/>
+        <w:tab w:val="left" w:pos="9160"/>
+        <w:tab w:val="left" w:pos="10076"/>
+        <w:tab w:val="left" w:pos="10992"/>
+        <w:tab w:val="left" w:pos="11908"/>
+        <w:tab w:val="left" w:pos="12824"/>
+        <w:tab w:val="left" w:pos="13740"/>
+        <w:tab w:val="left" w:pos="14656"/>
+      </w:tabs>
+      <w:spacing w:after="0" w:line="240" w:lineRule="auto"/>
+    </w:pPr>
+    <w:rPr>
+      <w:rFonts w:ascii="Courier New" w:eastAsia="Times New Roman" w:hAnsi="Courier New" w:cs="Courier New"/>
+      <w:sz w:val="20"/>
+      <w:szCs w:val="20"/>
+      <w:lang w:val="eu-ES" w:eastAsia="eu-ES"/>
+    </w:rPr>
+  </w:style>
+  <w:style w:type="character" w:customStyle="1" w:styleId="HTMLconformatoprevioCar">
+    <w:name w:val="HTML con formato previo Car"/>
+    <w:basedOn w:val="Fuentedeprrafopredeter"/>
+    <w:link w:val="HTMLconformatoprevio"/>
+    <w:uiPriority w:val="99"/>
+    <w:semiHidden/>
+    <w:rsid w:val="00DE12F0"/>
+    <w:rPr>
+      <w:rFonts w:ascii="Courier New" w:eastAsia="Times New Roman" w:hAnsi="Courier New" w:cs="Courier New"/>
+      <w:sz w:val="20"/>
+      <w:szCs w:val="20"/>
+      <w:lang w:eastAsia="eu-ES"/>
+    </w:rPr>
+  </w:style>
+  <w:style w:type="character" w:styleId="CdigoHTML">
+    <w:name w:val="HTML Code"/>
+    <w:basedOn w:val="Fuentedeprrafopredeter"/>
+    <w:uiPriority w:val="99"/>
+    <w:semiHidden/>
+    <w:unhideWhenUsed/>
+    <w:rsid w:val="00DE12F0"/>
+    <w:rPr>
+      <w:rFonts w:ascii="Courier New" w:eastAsia="Times New Roman" w:hAnsi="Courier New" w:cs="Courier New"/>
+      <w:sz w:val="20"/>
+      <w:szCs w:val="20"/>
+    </w:rPr>
+  </w:style>
+  <w:style w:type="character" w:customStyle="1" w:styleId="nt">
+    <w:name w:val="nt"/>
+    <w:basedOn w:val="Fuentedeprrafopredeter"/>
+    <w:rsid w:val="00DE12F0"/>
+  </w:style>
+  <w:style w:type="character" w:customStyle="1" w:styleId="se">
+    <w:name w:val="se"/>
+    <w:basedOn w:val="Fuentedeprrafopredeter"/>
+    <w:rsid w:val="00DE12F0"/>
+  </w:style>
+  <w:style w:type="character" w:customStyle="1" w:styleId="nv">
+    <w:name w:val="nv"/>
+    <w:basedOn w:val="Fuentedeprrafopredeter"/>
+    <w:rsid w:val="00DE12F0"/>
+  </w:style>
+  <w:style w:type="character" w:customStyle="1" w:styleId="o">
+    <w:name w:val="o"/>
+    <w:basedOn w:val="Fuentedeprrafopredeter"/>
+    <w:rsid w:val="00DE12F0"/>
   </w:style>
 </w:styles>
 </file>

</xml_diff>